<commit_message>
Modificamos el fichero readme.md
</commit_message>
<xml_diff>
--- a/README.md.docx
+++ b/README.md.docx
@@ -17,17 +17,25 @@
           <w:sz w:val="28"/>
           <w:szCs w:val="28"/>
         </w:rPr>
-        <w:t>#</w:t>
+        <w:t>El objetivo es aprender lo que hace git</w:t>
       </w:r>
-      <w:bookmarkStart w:id="0" w:name="_GoBack"/>
-      <w:bookmarkEnd w:id="0"/>
+    </w:p>
+    <w:p>
+      <w:pPr>
+        <w:ind w:left="1416"/>
+        <w:rPr>
+          <w:rFonts w:asciiTheme="minorHAnsi" w:hAnsiTheme="minorHAnsi" w:cstheme="minorHAnsi"/>
+          <w:sz w:val="28"/>
+          <w:szCs w:val="28"/>
+        </w:rPr>
+      </w:pPr>
       <w:r>
         <w:rPr>
           <w:rFonts w:asciiTheme="minorHAnsi" w:hAnsiTheme="minorHAnsi" w:cstheme="minorHAnsi"/>
           <w:sz w:val="28"/>
           <w:szCs w:val="28"/>
         </w:rPr>
-        <w:t xml:space="preserve"> </w:t>
+        <w:t xml:space="preserve"># </w:t>
       </w:r>
       <w:r>
         <w:rPr>

</xml_diff>

<commit_message>
Modifico el archivo README.md
</commit_message>
<xml_diff>
--- a/README.md.docx
+++ b/README.md.docx
@@ -17,8 +17,36 @@
           <w:sz w:val="28"/>
           <w:szCs w:val="28"/>
         </w:rPr>
-        <w:t>El objetivo es aprender lo que hace git</w:t>
+        <w:t>jejejej</w:t>
       </w:r>
+    </w:p>
+    <w:p>
+      <w:pPr>
+        <w:ind w:left="1416"/>
+        <w:rPr>
+          <w:rFonts w:asciiTheme="minorHAnsi" w:hAnsiTheme="minorHAnsi" w:cstheme="minorHAnsi"/>
+          <w:sz w:val="28"/>
+          <w:szCs w:val="28"/>
+        </w:rPr>
+      </w:pPr>
+      <w:r>
+        <w:rPr>
+          <w:rFonts w:asciiTheme="minorHAnsi" w:hAnsiTheme="minorHAnsi" w:cstheme="minorHAnsi"/>
+          <w:sz w:val="28"/>
+          <w:szCs w:val="28"/>
+        </w:rPr>
+        <w:t xml:space="preserve">El objetivo es aprender lo que hace </w:t>
+      </w:r>
+      <w:proofErr w:type="spellStart"/>
+      <w:r>
+        <w:rPr>
+          <w:rFonts w:asciiTheme="minorHAnsi" w:hAnsiTheme="minorHAnsi" w:cstheme="minorHAnsi"/>
+          <w:sz w:val="28"/>
+          <w:szCs w:val="28"/>
+        </w:rPr>
+        <w:t>git</w:t>
+      </w:r>
+      <w:proofErr w:type="spellEnd"/>
     </w:p>
     <w:p>
       <w:pPr>

</xml_diff>